<commit_message>
fixing branch step 2
</commit_message>
<xml_diff>
--- a/LR2/24.docx
+++ b/LR2/24.docx
@@ -1,6 +1,6 @@
 
 <file path=word/document.xml><?xml version="1.0" encoding="utf-8"?>
-<w:document xmlns:wpc="http://schemas.microsoft.com/office/word/2010/wordprocessingCanvas" xmlns:cx="http://schemas.microsoft.com/office/drawing/2014/chartex" xmlns:cx1="http://schemas.microsoft.com/office/drawing/2015/9/8/chartex" xmlns:cx2="http://schemas.microsoft.com/office/drawing/2015/10/21/chartex" xmlns:cx3="http://schemas.microsoft.com/office/drawing/2016/5/9/chartex" xmlns:cx4="http://schemas.microsoft.com/office/drawing/2016/5/10/chartex" xmlns:cx5="http://schemas.microsoft.com/office/drawing/2016/5/11/chartex" xmlns:cx6="http://schemas.microsoft.com/office/drawing/2016/5/12/chartex" xmlns:cx7="http://schemas.microsoft.com/office/drawing/2016/5/13/chartex" xmlns:cx8="http://schemas.microsoft.com/office/drawing/2016/5/14/chartex" xmlns:mc="http://schemas.openxmlformats.org/markup-compatibility/2006" xmlns:aink="http://schemas.microsoft.com/office/drawing/2016/ink" xmlns:am3d="http://schemas.microsoft.com/office/drawing/2017/model3d" xmlns:o="urn:schemas-microsoft-com:office:office" xmlns:r="http://schemas.openxmlformats.org/officeDocument/2006/relationships" xmlns:m="http://schemas.openxmlformats.org/officeDocument/2006/math" xmlns:v="urn:schemas-microsoft-com:vml" xmlns:wp14="http://schemas.microsoft.com/office/word/2010/wordprocessingDrawing" xmlns:wp="http://schemas.openxmlformats.org/drawingml/2006/wordprocessingDrawing" xmlns:w10="urn:schemas-microsoft-com:office:word" xmlns:w="http://schemas.openxmlformats.org/wordprocessingml/2006/main" xmlns:w14="http://schemas.microsoft.com/office/word/2010/wordml" xmlns:w15="http://schemas.microsoft.com/office/word/2012/wordml" xmlns:w16cid="http://schemas.microsoft.com/office/word/2016/wordml/cid" xmlns:w16se="http://schemas.microsoft.com/office/word/2015/wordml/symex" xmlns:wpg="http://schemas.microsoft.com/office/word/2010/wordprocessingGroup" xmlns:wpi="http://schemas.microsoft.com/office/word/2010/wordprocessingInk" xmlns:wne="http://schemas.microsoft.com/office/word/2006/wordml" xmlns:wps="http://schemas.microsoft.com/office/word/2010/wordprocessingShape" mc:Ignorable="w14 w15 w16se w16cid wp14">
+<w:document xmlns:wpc="http://schemas.microsoft.com/office/word/2010/wordprocessingCanvas" xmlns:cx="http://schemas.microsoft.com/office/drawing/2014/chartex" xmlns:cx1="http://schemas.microsoft.com/office/drawing/2015/9/8/chartex" xmlns:cx2="http://schemas.microsoft.com/office/drawing/2015/10/21/chartex" xmlns:cx3="http://schemas.microsoft.com/office/drawing/2016/5/9/chartex" xmlns:cx4="http://schemas.microsoft.com/office/drawing/2016/5/10/chartex" xmlns:cx5="http://schemas.microsoft.com/office/drawing/2016/5/11/chartex" xmlns:cx6="http://schemas.microsoft.com/office/drawing/2016/5/12/chartex" xmlns:cx7="http://schemas.microsoft.com/office/drawing/2016/5/13/chartex" xmlns:cx8="http://schemas.microsoft.com/office/drawing/2016/5/14/chartex" xmlns:mc="http://schemas.openxmlformats.org/markup-compatibility/2006" xmlns:aink="http://schemas.microsoft.com/office/drawing/2016/ink" xmlns:am3d="http://schemas.microsoft.com/office/drawing/2017/model3d" xmlns:o="urn:schemas-microsoft-com:office:office" xmlns:r="http://schemas.openxmlformats.org/officeDocument/2006/relationships" xmlns:m="http://schemas.openxmlformats.org/officeDocument/2006/math" xmlns:v="urn:schemas-microsoft-com:vml" xmlns:wp14="http://schemas.microsoft.com/office/word/2010/wordprocessingDrawing" xmlns:wp="http://schemas.openxmlformats.org/drawingml/2006/wordprocessingDrawing" xmlns:w10="urn:schemas-microsoft-com:office:word" xmlns:w="http://schemas.openxmlformats.org/wordprocessingml/2006/main" xmlns:w14="http://schemas.microsoft.com/office/word/2010/wordml" xmlns:w15="http://schemas.microsoft.com/office/word/2012/wordml" xmlns:w16cex="http://schemas.microsoft.com/office/word/2018/wordml/cex" xmlns:w16cid="http://schemas.microsoft.com/office/word/2016/wordml/cid" xmlns:w16="http://schemas.microsoft.com/office/word/2018/wordml" xmlns:w16sdtdh="http://schemas.microsoft.com/office/word/2020/wordml/sdtdatahash" xmlns:w16se="http://schemas.microsoft.com/office/word/2015/wordml/symex" xmlns:wpg="http://schemas.microsoft.com/office/word/2010/wordprocessingGroup" xmlns:wpi="http://schemas.microsoft.com/office/word/2010/wordprocessingInk" xmlns:wne="http://schemas.microsoft.com/office/word/2006/wordml" xmlns:wps="http://schemas.microsoft.com/office/word/2010/wordprocessingShape" mc:Ignorable="w14 w15 w16se w16cid w16 w16cex w16sdtdh wp14">
   <w:body>
     <w:p>
       <w:pPr>
@@ -138,7 +138,25 @@
           <w:szCs w:val="28"/>
           <w:lang w:val="ru-RU"/>
         </w:rPr>
-        <w:t>Я повесил трубку и сунул модную раскладку в карман. Он склонил голову набок и,</w:t>
+        <w:t>Я повесил трубку и сунул модную расклад</w:t>
+      </w:r>
+      <w:r>
+        <w:rPr>
+          <w:rFonts w:ascii="Times New Roman" w:hAnsi="Times New Roman" w:cs="Times New Roman"/>
+          <w:sz w:val="28"/>
+          <w:szCs w:val="28"/>
+          <w:lang w:val="ru-RU"/>
+        </w:rPr>
+        <w:t>уш</w:t>
+      </w:r>
+      <w:r>
+        <w:rPr>
+          <w:rFonts w:ascii="Times New Roman" w:hAnsi="Times New Roman" w:cs="Times New Roman"/>
+          <w:sz w:val="28"/>
+          <w:szCs w:val="28"/>
+          <w:lang w:val="ru-RU"/>
+        </w:rPr>
+        <w:t>ку в карман. Он склонил голову набок и,</w:t>
       </w:r>
       <w:r>
         <w:rPr>
@@ -245,7 +263,43 @@
           <w:szCs w:val="28"/>
           <w:lang w:val="ru-RU"/>
         </w:rPr>
-        <w:t xml:space="preserve">Итак. С кем я имею честь? </w:t>
+        <w:t>Итак</w:t>
+      </w:r>
+      <w:r>
+        <w:rPr>
+          <w:rFonts w:ascii="Times New Roman" w:hAnsi="Times New Roman" w:cs="Times New Roman"/>
+          <w:sz w:val="28"/>
+          <w:szCs w:val="28"/>
+          <w:lang w:val="ru-RU"/>
+        </w:rPr>
+        <w:t>,</w:t>
+      </w:r>
+      <w:r>
+        <w:rPr>
+          <w:rFonts w:ascii="Times New Roman" w:hAnsi="Times New Roman" w:cs="Times New Roman"/>
+          <w:sz w:val="28"/>
+          <w:szCs w:val="28"/>
+          <w:lang w:val="ru-RU"/>
+        </w:rPr>
+        <w:t xml:space="preserve"> </w:t>
+      </w:r>
+      <w:r>
+        <w:rPr>
+          <w:rFonts w:ascii="Times New Roman" w:hAnsi="Times New Roman" w:cs="Times New Roman"/>
+          <w:sz w:val="28"/>
+          <w:szCs w:val="28"/>
+          <w:lang w:val="ru-RU"/>
+        </w:rPr>
+        <w:t>с</w:t>
+      </w:r>
+      <w:r>
+        <w:rPr>
+          <w:rFonts w:ascii="Times New Roman" w:hAnsi="Times New Roman" w:cs="Times New Roman"/>
+          <w:sz w:val="28"/>
+          <w:szCs w:val="28"/>
+          <w:lang w:val="ru-RU"/>
+        </w:rPr>
+        <w:t xml:space="preserve"> кем я имею честь? </w:t>
       </w:r>
       <w:r>
         <w:rPr>
@@ -305,8 +359,6 @@
           <w:lang w:val="ru-RU"/>
         </w:rPr>
       </w:pPr>
-      <w:bookmarkStart w:id="0" w:name="_GoBack"/>
-      <w:bookmarkEnd w:id="0"/>
       <w:r>
         <w:rPr>
           <w:rFonts w:ascii="Times New Roman" w:hAnsi="Times New Roman" w:cs="Times New Roman"/>
@@ -408,7 +460,25 @@
           <w:szCs w:val="28"/>
           <w:lang w:val="ru-RU"/>
         </w:rPr>
-        <w:t>руку. – Очень любезно, мистер Осборн. Мы раньше не встречались, но Норм</w:t>
+        <w:t xml:space="preserve">руку. </w:t>
+      </w:r>
+      <w:r>
+        <w:rPr>
+          <w:rFonts w:ascii="Times New Roman" w:hAnsi="Times New Roman" w:cs="Times New Roman"/>
+          <w:sz w:val="28"/>
+          <w:szCs w:val="28"/>
+          <w:lang w:val="ru-RU"/>
+        </w:rPr>
+        <w:t>-</w:t>
+      </w:r>
+      <w:r>
+        <w:rPr>
+          <w:rFonts w:ascii="Times New Roman" w:hAnsi="Times New Roman" w:cs="Times New Roman"/>
+          <w:sz w:val="28"/>
+          <w:szCs w:val="28"/>
+          <w:lang w:val="ru-RU"/>
+        </w:rPr>
+        <w:t xml:space="preserve"> Очень любезно, мистер Осборн. Мы раньше не встречались, но Норм</w:t>
       </w:r>
       <w:r>
         <w:rPr>
@@ -540,7 +610,7 @@
           <w:szCs w:val="28"/>
           <w:lang w:val="ru-RU"/>
         </w:rPr>
-        <w:t xml:space="preserve"> доброе слово, как говориться, и коту приятно. </w:t>
+        <w:t xml:space="preserve"> доброе слово, как говорится, и коту приятно. </w:t>
       </w:r>
       <w:r>
         <w:rPr>
@@ -598,7 +668,25 @@
           <w:szCs w:val="28"/>
           <w:lang w:val="ru-RU"/>
         </w:rPr>
-        <w:t>Я слегка сжал его руку, не позволяя ей выскользнуть из моей хватки. Отто посмотрел на</w:t>
+        <w:t>Я слегка сжал</w:t>
+      </w:r>
+      <w:r>
+        <w:rPr>
+          <w:rFonts w:ascii="Times New Roman" w:hAnsi="Times New Roman" w:cs="Times New Roman"/>
+          <w:sz w:val="28"/>
+          <w:szCs w:val="28"/>
+          <w:lang w:val="ru-RU"/>
+        </w:rPr>
+        <w:t>а</w:t>
+      </w:r>
+      <w:r>
+        <w:rPr>
+          <w:rFonts w:ascii="Times New Roman" w:hAnsi="Times New Roman" w:cs="Times New Roman"/>
+          <w:sz w:val="28"/>
+          <w:szCs w:val="28"/>
+          <w:lang w:val="ru-RU"/>
+        </w:rPr>
+        <w:t xml:space="preserve"> его руку, не позволяя ей выскользнуть из моей хватки. Отто посмотрел на</w:t>
       </w:r>
       <w:r>
         <w:rPr>
@@ -726,25 +814,52 @@
           <w:lang w:val="ru-RU"/>
         </w:rPr>
         <w:lastRenderedPageBreak/>
-        <w:t>Я знаю, что вы предоставили моему отцу клетку для адаптации первого поколения</w:t>
-      </w:r>
-      <w:r>
-        <w:rPr>
-          <w:rFonts w:ascii="Times New Roman" w:hAnsi="Times New Roman" w:cs="Times New Roman"/>
-          <w:sz w:val="28"/>
-          <w:szCs w:val="28"/>
-          <w:lang w:val="ru-RU"/>
-        </w:rPr>
-        <w:t xml:space="preserve"> </w:t>
-      </w:r>
-      <w:r>
-        <w:rPr>
-          <w:rFonts w:ascii="Times New Roman" w:hAnsi="Times New Roman" w:cs="Times New Roman"/>
-          <w:sz w:val="28"/>
-          <w:szCs w:val="28"/>
-          <w:lang w:val="ru-RU"/>
-        </w:rPr>
-        <w:t xml:space="preserve">Вируса гоблинов, - я тут же решил взять быка за рога. </w:t>
+        <w:t>Я знаю, что вы предоставили моему отцу клетк</w:t>
+      </w:r>
+      <w:r>
+        <w:rPr>
+          <w:rFonts w:ascii="Times New Roman" w:hAnsi="Times New Roman" w:cs="Times New Roman"/>
+          <w:sz w:val="28"/>
+          <w:szCs w:val="28"/>
+          <w:lang w:val="ru-RU"/>
+        </w:rPr>
+        <w:t>и</w:t>
+      </w:r>
+      <w:r>
+        <w:rPr>
+          <w:rFonts w:ascii="Times New Roman" w:hAnsi="Times New Roman" w:cs="Times New Roman"/>
+          <w:sz w:val="28"/>
+          <w:szCs w:val="28"/>
+          <w:lang w:val="ru-RU"/>
+        </w:rPr>
+        <w:t xml:space="preserve"> для адаптации первого поколения</w:t>
+      </w:r>
+      <w:r>
+        <w:rPr>
+          <w:rFonts w:ascii="Times New Roman" w:hAnsi="Times New Roman" w:cs="Times New Roman"/>
+          <w:sz w:val="28"/>
+          <w:szCs w:val="28"/>
+          <w:lang w:val="ru-RU"/>
+        </w:rPr>
+        <w:t xml:space="preserve"> </w:t>
+      </w:r>
+      <w:r>
+        <w:rPr>
+          <w:rFonts w:ascii="Times New Roman" w:hAnsi="Times New Roman" w:cs="Times New Roman"/>
+          <w:sz w:val="28"/>
+          <w:szCs w:val="28"/>
+          <w:lang w:val="ru-RU"/>
+        </w:rPr>
+        <w:t>в</w:t>
+      </w:r>
+      <w:r>
+        <w:rPr>
+          <w:rFonts w:ascii="Times New Roman" w:hAnsi="Times New Roman" w:cs="Times New Roman"/>
+          <w:sz w:val="28"/>
+          <w:szCs w:val="28"/>
+          <w:lang w:val="ru-RU"/>
+        </w:rPr>
+        <w:t xml:space="preserve">ируса гоблинов, - я тут же решил взять быка за рога. </w:t>
       </w:r>
     </w:p>
     <w:p>
@@ -877,56 +992,25 @@
           <w:szCs w:val="28"/>
           <w:lang w:val="ru-RU"/>
         </w:rPr>
-        <w:t xml:space="preserve">Коннор! Отто чуть не закричал. </w:t>
-      </w:r>
-      <w:proofErr w:type="gramStart"/>
-      <w:r>
-        <w:rPr>
-          <w:rFonts w:ascii="Times New Roman" w:hAnsi="Times New Roman" w:cs="Times New Roman"/>
-          <w:sz w:val="28"/>
-          <w:szCs w:val="28"/>
-          <w:lang w:val="ru-RU"/>
-        </w:rPr>
-        <w:t>-</w:t>
-      </w:r>
-      <w:r>
-        <w:rPr>
-          <w:rFonts w:ascii="Times New Roman" w:hAnsi="Times New Roman" w:cs="Times New Roman"/>
-          <w:sz w:val="28"/>
-          <w:szCs w:val="28"/>
-          <w:lang w:val="ru-RU"/>
-        </w:rPr>
-        <w:t xml:space="preserve"> Это</w:t>
-      </w:r>
-      <w:proofErr w:type="gramEnd"/>
-      <w:r>
-        <w:rPr>
-          <w:rFonts w:ascii="Times New Roman" w:hAnsi="Times New Roman" w:cs="Times New Roman"/>
-          <w:sz w:val="28"/>
-          <w:szCs w:val="28"/>
-          <w:lang w:val="ru-RU"/>
-        </w:rPr>
-        <w:t xml:space="preserve"> эксперимент </w:t>
-      </w:r>
-      <w:proofErr w:type="spellStart"/>
-      <w:r>
-        <w:rPr>
-          <w:rFonts w:ascii="Times New Roman" w:hAnsi="Times New Roman" w:cs="Times New Roman"/>
-          <w:sz w:val="28"/>
-          <w:szCs w:val="28"/>
-          <w:lang w:val="ru-RU"/>
-        </w:rPr>
-        <w:t>Коннорса</w:t>
-      </w:r>
-      <w:proofErr w:type="spellEnd"/>
-      <w:r>
-        <w:rPr>
-          <w:rFonts w:ascii="Times New Roman" w:hAnsi="Times New Roman" w:cs="Times New Roman"/>
-          <w:sz w:val="28"/>
-          <w:szCs w:val="28"/>
-          <w:lang w:val="ru-RU"/>
-        </w:rPr>
-        <w:t xml:space="preserve">! </w:t>
+        <w:t>Коннор! Отто чуть не закричал.</w:t>
+      </w:r>
+      <w:r>
+        <w:rPr>
+          <w:rFonts w:ascii="Times New Roman" w:hAnsi="Times New Roman" w:cs="Times New Roman"/>
+          <w:sz w:val="28"/>
+          <w:szCs w:val="28"/>
+          <w:lang w:val="ru-RU"/>
+        </w:rPr>
+        <w:t xml:space="preserve"> - Это</w:t>
+      </w:r>
+      <w:r>
+        <w:rPr>
+          <w:rFonts w:ascii="Times New Roman" w:hAnsi="Times New Roman" w:cs="Times New Roman"/>
+          <w:sz w:val="28"/>
+          <w:szCs w:val="28"/>
+          <w:lang w:val="ru-RU"/>
+        </w:rPr>
+        <w:t xml:space="preserve"> эксперимент Коннорса!</w:t>
       </w:r>
     </w:p>
     <w:p>
@@ -948,27 +1032,7 @@
           <w:szCs w:val="28"/>
           <w:lang w:val="ru-RU"/>
         </w:rPr>
-        <w:t xml:space="preserve">Так что я был прав. Мои </w:t>
-      </w:r>
-      <w:proofErr w:type="gramStart"/>
-      <w:r>
-        <w:rPr>
-          <w:rFonts w:ascii="Times New Roman" w:hAnsi="Times New Roman" w:cs="Times New Roman"/>
-          <w:sz w:val="28"/>
-          <w:szCs w:val="28"/>
-          <w:lang w:val="ru-RU"/>
-        </w:rPr>
-        <w:t>пальцы  разжались</w:t>
-      </w:r>
-      <w:proofErr w:type="gramEnd"/>
-      <w:r>
-        <w:rPr>
-          <w:rFonts w:ascii="Times New Roman" w:hAnsi="Times New Roman" w:cs="Times New Roman"/>
-          <w:sz w:val="28"/>
-          <w:szCs w:val="28"/>
-          <w:lang w:val="ru-RU"/>
-        </w:rPr>
-        <w:t>, и Осьминог тут же начал баюкать руку, глядя</w:t>
+        <w:t>Так что я был прав. Мои пальцы разжались, и Осьминог тут же начал баюкать руку, глядя</w:t>
       </w:r>
       <w:r>
         <w:rPr>
@@ -1156,19 +1220,8 @@
           <w:szCs w:val="28"/>
           <w:lang w:val="ru-RU"/>
         </w:rPr>
-        <w:t xml:space="preserve"> Доктор </w:t>
-      </w:r>
-      <w:proofErr w:type="spellStart"/>
-      <w:r>
-        <w:rPr>
-          <w:rFonts w:ascii="Times New Roman" w:hAnsi="Times New Roman" w:cs="Times New Roman"/>
-          <w:sz w:val="28"/>
-          <w:szCs w:val="28"/>
-          <w:lang w:val="ru-RU"/>
-        </w:rPr>
-        <w:t>Коннорс</w:t>
-      </w:r>
-      <w:proofErr w:type="spellEnd"/>
+        <w:t xml:space="preserve"> Доктор Коннорс</w:t>
+      </w:r>
       <w:r>
         <w:rPr>
           <w:rFonts w:ascii="Times New Roman" w:hAnsi="Times New Roman" w:cs="Times New Roman"/>
@@ -1216,7 +1269,7 @@
           <w:szCs w:val="28"/>
           <w:lang w:val="ru-RU"/>
         </w:rPr>
-        <w:t xml:space="preserve">Я знаю, чем занимается доктор Коннорс. </w:t>
+        <w:t>Я знаю, чем занимается доктор Коннорс.</w:t>
       </w:r>
     </w:p>
     <w:p>
@@ -1323,7 +1376,6 @@
         </w:rPr>
         <w:t>"</w:t>
       </w:r>
-      <w:proofErr w:type="spellStart"/>
       <w:r>
         <w:rPr>
           <w:rFonts w:ascii="Times New Roman" w:hAnsi="Times New Roman" w:cs="Times New Roman"/>
@@ -1333,7 +1385,6 @@
         </w:rPr>
         <w:t>Имобилизиен</w:t>
       </w:r>
-      <w:proofErr w:type="spellEnd"/>
       <w:r>
         <w:rPr>
           <w:rFonts w:ascii="Times New Roman" w:hAnsi="Times New Roman" w:cs="Times New Roman"/>
@@ -1342,15 +1393,6 @@
           <w:lang w:val="ru-RU"/>
         </w:rPr>
         <w:t>"</w:t>
-      </w:r>
-      <w:r>
-        <w:rPr>
-          <w:rFonts w:ascii="Times New Roman" w:hAnsi="Times New Roman" w:cs="Times New Roman"/>
-          <w:sz w:val="28"/>
-          <w:szCs w:val="28"/>
-          <w:lang w:val="ru-RU"/>
-        </w:rPr>
-        <w:t xml:space="preserve"> </w:t>
       </w:r>
       <w:r>
         <w:rPr>
@@ -1446,27 +1488,7 @@
           <w:szCs w:val="28"/>
           <w:lang w:val="ru-RU"/>
         </w:rPr>
-        <w:t xml:space="preserve">, доктор </w:t>
-      </w:r>
-      <w:proofErr w:type="spellStart"/>
-      <w:r>
-        <w:rPr>
-          <w:rFonts w:ascii="Times New Roman" w:hAnsi="Times New Roman" w:cs="Times New Roman"/>
-          <w:sz w:val="28"/>
-          <w:szCs w:val="28"/>
-          <w:lang w:val="ru-RU"/>
-        </w:rPr>
-        <w:t>Коннорс</w:t>
-      </w:r>
-      <w:proofErr w:type="spellEnd"/>
-      <w:r>
-        <w:rPr>
-          <w:rFonts w:ascii="Times New Roman" w:hAnsi="Times New Roman" w:cs="Times New Roman"/>
-          <w:sz w:val="28"/>
-          <w:szCs w:val="28"/>
-          <w:lang w:val="ru-RU"/>
-        </w:rPr>
-        <w:t xml:space="preserve"> согласился?</w:t>
+        <w:t>, доктор Коннорс согласился?</w:t>
       </w:r>
     </w:p>
     <w:p>
@@ -1515,7 +1537,25 @@
           <w:szCs w:val="28"/>
           <w:lang w:val="ru-RU"/>
         </w:rPr>
-        <w:t xml:space="preserve">ощущались черты огромного гумаоида. </w:t>
+        <w:t>ощущались черты огромного гума</w:t>
+      </w:r>
+      <w:r>
+        <w:rPr>
+          <w:rFonts w:ascii="Times New Roman" w:hAnsi="Times New Roman" w:cs="Times New Roman"/>
+          <w:sz w:val="28"/>
+          <w:szCs w:val="28"/>
+          <w:lang w:val="ru-RU"/>
+        </w:rPr>
+        <w:t>н</w:t>
+      </w:r>
+      <w:r>
+        <w:rPr>
+          <w:rFonts w:ascii="Times New Roman" w:hAnsi="Times New Roman" w:cs="Times New Roman"/>
+          <w:sz w:val="28"/>
+          <w:szCs w:val="28"/>
+          <w:lang w:val="ru-RU"/>
+        </w:rPr>
+        <w:t xml:space="preserve">оида. </w:t>
       </w:r>
       <w:proofErr w:type="gramStart"/>
       <w:r>
@@ -1600,7 +1640,6 @@
         </w:rPr>
         <w:t>"</w:t>
       </w:r>
-      <w:proofErr w:type="spellStart"/>
       <w:r>
         <w:rPr>
           <w:rFonts w:ascii="Times New Roman" w:hAnsi="Times New Roman" w:cs="Times New Roman"/>
@@ -1609,7 +1648,6 @@
         </w:rPr>
         <w:t>Imobilizien</w:t>
       </w:r>
-      <w:proofErr w:type="spellEnd"/>
       <w:r>
         <w:rPr>
           <w:rFonts w:ascii="Times New Roman" w:hAnsi="Times New Roman" w:cs="Times New Roman"/>
@@ -1722,7 +1760,7 @@
 </file>
 
 <file path=word/styles.xml><?xml version="1.0" encoding="utf-8"?>
-<w:styles xmlns:mc="http://schemas.openxmlformats.org/markup-compatibility/2006" xmlns:r="http://schemas.openxmlformats.org/officeDocument/2006/relationships" xmlns:w="http://schemas.openxmlformats.org/wordprocessingml/2006/main" xmlns:w14="http://schemas.microsoft.com/office/word/2010/wordml" xmlns:w15="http://schemas.microsoft.com/office/word/2012/wordml" xmlns:w16cid="http://schemas.microsoft.com/office/word/2016/wordml/cid" xmlns:w16se="http://schemas.microsoft.com/office/word/2015/wordml/symex" mc:Ignorable="w14 w15 w16se w16cid">
+<w:styles xmlns:mc="http://schemas.openxmlformats.org/markup-compatibility/2006" xmlns:r="http://schemas.openxmlformats.org/officeDocument/2006/relationships" xmlns:w="http://schemas.openxmlformats.org/wordprocessingml/2006/main" xmlns:w14="http://schemas.microsoft.com/office/word/2010/wordml" xmlns:w15="http://schemas.microsoft.com/office/word/2012/wordml" xmlns:w16cex="http://schemas.microsoft.com/office/word/2018/wordml/cex" xmlns:w16cid="http://schemas.microsoft.com/office/word/2016/wordml/cid" xmlns:w16="http://schemas.microsoft.com/office/word/2018/wordml" xmlns:w16sdtdh="http://schemas.microsoft.com/office/word/2020/wordml/sdtdatahash" xmlns:w16se="http://schemas.microsoft.com/office/word/2015/wordml/symex" mc:Ignorable="w14 w15 w16se w16cid w16 w16cex w16sdtdh">
   <w:docDefaults>
     <w:rPrDefault>
       <w:rPr>
@@ -1738,7 +1776,7 @@
       </w:pPr>
     </w:pPrDefault>
   </w:docDefaults>
-  <w:latentStyles w:defLockedState="0" w:defUIPriority="99" w:defSemiHidden="0" w:defUnhideWhenUsed="0" w:defQFormat="0" w:count="375">
+  <w:latentStyles w:defLockedState="0" w:defUIPriority="99" w:defSemiHidden="0" w:defUnhideWhenUsed="0" w:defQFormat="0" w:count="376">
     <w:lsdException w:name="Normal" w:uiPriority="0" w:qFormat="1"/>
     <w:lsdException w:name="heading 1" w:uiPriority="9" w:qFormat="1"/>
     <w:lsdException w:name="heading 2" w:semiHidden="1" w:uiPriority="9" w:unhideWhenUsed="1" w:qFormat="1"/>
@@ -2114,6 +2152,7 @@
     <w:lsdException w:name="Smart Hyperlink" w:semiHidden="1" w:unhideWhenUsed="1"/>
     <w:lsdException w:name="Hashtag" w:semiHidden="1" w:unhideWhenUsed="1"/>
     <w:lsdException w:name="Unresolved Mention" w:semiHidden="1" w:unhideWhenUsed="1"/>
+    <w:lsdException w:name="Smart Link" w:semiHidden="1" w:unhideWhenUsed="1"/>
   </w:latentStyles>
   <w:style w:type="paragraph" w:default="1" w:styleId="a">
     <w:name w:val="Normal"/>

</xml_diff>

<commit_message>
added LR2 und LR3
</commit_message>
<xml_diff>
--- a/LR2/24.docx
+++ b/LR2/24.docx
@@ -67,6 +67,7 @@
         </w:rPr>
         <w:t xml:space="preserve">Ничего, мистер Осборн, - Кольт издал что-то вроде смешка. </w:t>
       </w:r>
+      <w:proofErr w:type="gramStart"/>
       <w:r>
         <w:rPr>
           <w:rFonts w:ascii="Times New Roman" w:hAnsi="Times New Roman" w:cs="Times New Roman"/>
@@ -83,7 +84,17 @@
           <w:szCs w:val="28"/>
           <w:lang w:val="ru-RU"/>
         </w:rPr>
-        <w:t xml:space="preserve"> Вот так.</w:t>
+        <w:t xml:space="preserve"> Вот</w:t>
+      </w:r>
+      <w:proofErr w:type="gramEnd"/>
+      <w:r>
+        <w:rPr>
+          <w:rFonts w:ascii="Times New Roman" w:hAnsi="Times New Roman" w:cs="Times New Roman"/>
+          <w:sz w:val="28"/>
+          <w:szCs w:val="28"/>
+          <w:lang w:val="ru-RU"/>
+        </w:rPr>
+        <w:t xml:space="preserve"> так.</w:t>
       </w:r>
     </w:p>
     <w:p>
@@ -163,7 +174,27 @@
           <w:szCs w:val="28"/>
           <w:lang w:val="ru-RU"/>
         </w:rPr>
-        <w:t>наконец, обратил внимание на Октавиуса.</w:t>
+        <w:t xml:space="preserve">наконец, обратил внимание на </w:t>
+      </w:r>
+      <w:proofErr w:type="spellStart"/>
+      <w:r>
+        <w:rPr>
+          <w:rFonts w:ascii="Times New Roman" w:hAnsi="Times New Roman" w:cs="Times New Roman"/>
+          <w:sz w:val="28"/>
+          <w:szCs w:val="28"/>
+          <w:lang w:val="ru-RU"/>
+        </w:rPr>
+        <w:t>Октавиуса</w:t>
+      </w:r>
+      <w:proofErr w:type="spellEnd"/>
+      <w:r>
+        <w:rPr>
+          <w:rFonts w:ascii="Times New Roman" w:hAnsi="Times New Roman" w:cs="Times New Roman"/>
+          <w:sz w:val="28"/>
+          <w:szCs w:val="28"/>
+          <w:lang w:val="ru-RU"/>
+        </w:rPr>
+        <w:t>.</w:t>
       </w:r>
     </w:p>
     <w:p>
@@ -344,15 +375,6 @@
         </w:rPr>
         <w:t>Правда, наклонил его в другую сторону.</w:t>
       </w:r>
-      <w:r>
-        <w:rPr>
-          <w:rFonts w:ascii="Times New Roman" w:hAnsi="Times New Roman" w:cs="Times New Roman"/>
-          <w:sz w:val="28"/>
-          <w:szCs w:val="28"/>
-          <w:lang w:val="ru-RU"/>
-        </w:rPr>
-        <w:t xml:space="preserve"> </w:t>
-      </w:r>
     </w:p>
     <w:p>
       <w:pPr>
@@ -503,7 +525,17 @@
           <w:szCs w:val="28"/>
           <w:lang w:val="ru-RU"/>
         </w:rPr>
-        <w:t xml:space="preserve"> э</w:t>
+        <w:t xml:space="preserve"> </w:t>
+      </w:r>
+      <w:proofErr w:type="gramStart"/>
+      <w:r>
+        <w:rPr>
+          <w:rFonts w:ascii="Times New Roman" w:hAnsi="Times New Roman" w:cs="Times New Roman"/>
+          <w:sz w:val="28"/>
+          <w:szCs w:val="28"/>
+          <w:lang w:val="ru-RU"/>
+        </w:rPr>
+        <w:t>э</w:t>
       </w:r>
       <w:r>
         <w:rPr>
@@ -514,6 +546,7 @@
         </w:rPr>
         <w:t>...</w:t>
       </w:r>
+      <w:proofErr w:type="gramEnd"/>
       <w:r>
         <w:rPr>
           <w:rFonts w:ascii="Times New Roman" w:hAnsi="Times New Roman" w:cs="Times New Roman"/>
@@ -733,6 +766,7 @@
           <w:lang w:val="ru-RU"/>
         </w:rPr>
       </w:pPr>
+      <w:proofErr w:type="gramStart"/>
       <w:r>
         <w:rPr>
           <w:rFonts w:ascii="Times New Roman" w:hAnsi="Times New Roman" w:cs="Times New Roman"/>
@@ -758,7 +792,17 @@
           <w:szCs w:val="28"/>
           <w:lang w:val="ru-RU"/>
         </w:rPr>
-        <w:t xml:space="preserve"> спросил, наконец, Осьминог, когда понял, что ему не удастся</w:t>
+        <w:t xml:space="preserve"> </w:t>
+      </w:r>
+      <w:proofErr w:type="gramEnd"/>
+      <w:r>
+        <w:rPr>
+          <w:rFonts w:ascii="Times New Roman" w:hAnsi="Times New Roman" w:cs="Times New Roman"/>
+          <w:sz w:val="28"/>
+          <w:szCs w:val="28"/>
+          <w:lang w:val="ru-RU"/>
+        </w:rPr>
+        <w:t>спросил, наконец, Осьминог, когда понял, что ему не удастся</w:t>
       </w:r>
       <w:r>
         <w:rPr>
@@ -844,7 +888,7 @@
           <w:szCs w:val="28"/>
           <w:lang w:val="ru-RU"/>
         </w:rPr>
-        <w:t xml:space="preserve">ируса гоблинов, - я тут же решил взять быка за рога. </w:t>
+        <w:t>ируса гоблинов, - я тут же решил взять быка за рога.</w:t>
       </w:r>
     </w:p>
     <w:p>
@@ -884,7 +928,27 @@
           <w:szCs w:val="28"/>
           <w:lang w:val="ru-RU"/>
         </w:rPr>
-        <w:t xml:space="preserve"> Зрачок Октавиуса дрожал, значит, он пытался что-то </w:t>
+        <w:t xml:space="preserve"> Зрачок </w:t>
+      </w:r>
+      <w:proofErr w:type="spellStart"/>
+      <w:r>
+        <w:rPr>
+          <w:rFonts w:ascii="Times New Roman" w:hAnsi="Times New Roman" w:cs="Times New Roman"/>
+          <w:sz w:val="28"/>
+          <w:szCs w:val="28"/>
+          <w:lang w:val="ru-RU"/>
+        </w:rPr>
+        <w:t>Октавиуса</w:t>
+      </w:r>
+      <w:proofErr w:type="spellEnd"/>
+      <w:r>
+        <w:rPr>
+          <w:rFonts w:ascii="Times New Roman" w:hAnsi="Times New Roman" w:cs="Times New Roman"/>
+          <w:sz w:val="28"/>
+          <w:szCs w:val="28"/>
+          <w:lang w:val="ru-RU"/>
+        </w:rPr>
+        <w:t xml:space="preserve"> дрожал, значит, он пытался что-то </w:t>
       </w:r>
       <w:r>
         <w:rPr>
@@ -955,7 +1019,27 @@
           <w:szCs w:val="28"/>
           <w:lang w:val="ru-RU"/>
         </w:rPr>
-        <w:t>Не шутите, доктор Октавиус, почти прорычала я, глядя на него. Где вы взяли эти клетки?</w:t>
+        <w:t xml:space="preserve">Не шутите, доктор </w:t>
+      </w:r>
+      <w:proofErr w:type="spellStart"/>
+      <w:r>
+        <w:rPr>
+          <w:rFonts w:ascii="Times New Roman" w:hAnsi="Times New Roman" w:cs="Times New Roman"/>
+          <w:sz w:val="28"/>
+          <w:szCs w:val="28"/>
+          <w:lang w:val="ru-RU"/>
+        </w:rPr>
+        <w:t>Октавиус</w:t>
+      </w:r>
+      <w:proofErr w:type="spellEnd"/>
+      <w:r>
+        <w:rPr>
+          <w:rFonts w:ascii="Times New Roman" w:hAnsi="Times New Roman" w:cs="Times New Roman"/>
+          <w:sz w:val="28"/>
+          <w:szCs w:val="28"/>
+          <w:lang w:val="ru-RU"/>
+        </w:rPr>
+        <w:t>, почти прорычала я, глядя на него. Где вы взяли эти клетки?</w:t>
       </w:r>
     </w:p>
     <w:p>
@@ -986,16 +1070,47 @@
           <w:szCs w:val="28"/>
           <w:lang w:val="ru-RU"/>
         </w:rPr>
-        <w:t xml:space="preserve"> - Это</w:t>
-      </w:r>
-      <w:r>
-        <w:rPr>
-          <w:rFonts w:ascii="Times New Roman" w:hAnsi="Times New Roman" w:cs="Times New Roman"/>
-          <w:sz w:val="28"/>
-          <w:szCs w:val="28"/>
-          <w:lang w:val="ru-RU"/>
-        </w:rPr>
-        <w:t xml:space="preserve"> эксперимент Коннорса!</w:t>
+        <w:t xml:space="preserve"> </w:t>
+      </w:r>
+      <w:proofErr w:type="gramStart"/>
+      <w:r>
+        <w:rPr>
+          <w:rFonts w:ascii="Times New Roman" w:hAnsi="Times New Roman" w:cs="Times New Roman"/>
+          <w:sz w:val="28"/>
+          <w:szCs w:val="28"/>
+          <w:lang w:val="ru-RU"/>
+        </w:rPr>
+        <w:t>- Это</w:t>
+      </w:r>
+      <w:proofErr w:type="gramEnd"/>
+      <w:r>
+        <w:rPr>
+          <w:rFonts w:ascii="Times New Roman" w:hAnsi="Times New Roman" w:cs="Times New Roman"/>
+          <w:sz w:val="28"/>
+          <w:szCs w:val="28"/>
+          <w:lang w:val="ru-RU"/>
+        </w:rPr>
+        <w:t xml:space="preserve"> эксперимент </w:t>
+      </w:r>
+      <w:proofErr w:type="spellStart"/>
+      <w:r>
+        <w:rPr>
+          <w:rFonts w:ascii="Times New Roman" w:hAnsi="Times New Roman" w:cs="Times New Roman"/>
+          <w:sz w:val="28"/>
+          <w:szCs w:val="28"/>
+          <w:lang w:val="ru-RU"/>
+        </w:rPr>
+        <w:t>Коннорса</w:t>
+      </w:r>
+      <w:proofErr w:type="spellEnd"/>
+      <w:r>
+        <w:rPr>
+          <w:rFonts w:ascii="Times New Roman" w:hAnsi="Times New Roman" w:cs="Times New Roman"/>
+          <w:sz w:val="28"/>
+          <w:szCs w:val="28"/>
+          <w:lang w:val="ru-RU"/>
+        </w:rPr>
+        <w:t>!</w:t>
       </w:r>
     </w:p>
     <w:p>
@@ -1057,7 +1172,27 @@
           <w:szCs w:val="28"/>
           <w:lang w:val="ru-RU"/>
         </w:rPr>
-        <w:t xml:space="preserve">Какое это имеет отношение к экспериментам доктора Коннорса? </w:t>
+        <w:t xml:space="preserve">Какое это имеет отношение к экспериментам доктора </w:t>
+      </w:r>
+      <w:proofErr w:type="spellStart"/>
+      <w:r>
+        <w:rPr>
+          <w:rFonts w:ascii="Times New Roman" w:hAnsi="Times New Roman" w:cs="Times New Roman"/>
+          <w:sz w:val="28"/>
+          <w:szCs w:val="28"/>
+          <w:lang w:val="ru-RU"/>
+        </w:rPr>
+        <w:t>Коннорса</w:t>
+      </w:r>
+      <w:proofErr w:type="spellEnd"/>
+      <w:r>
+        <w:rPr>
+          <w:rFonts w:ascii="Times New Roman" w:hAnsi="Times New Roman" w:cs="Times New Roman"/>
+          <w:sz w:val="28"/>
+          <w:szCs w:val="28"/>
+          <w:lang w:val="ru-RU"/>
+        </w:rPr>
+        <w:t xml:space="preserve">? </w:t>
       </w:r>
       <w:r>
         <w:rPr>
@@ -1187,7 +1322,25 @@
           <w:szCs w:val="28"/>
           <w:lang w:val="ru-RU"/>
         </w:rPr>
-        <w:t xml:space="preserve"> А Крут</w:t>
+        <w:t xml:space="preserve"> А К</w:t>
+      </w:r>
+      <w:r>
+        <w:rPr>
+          <w:rFonts w:ascii="Times New Roman" w:hAnsi="Times New Roman" w:cs="Times New Roman"/>
+          <w:sz w:val="28"/>
+          <w:szCs w:val="28"/>
+          <w:lang w:val="ru-RU"/>
+        </w:rPr>
+        <w:t>ур</w:t>
+      </w:r>
+      <w:r>
+        <w:rPr>
+          <w:rFonts w:ascii="Times New Roman" w:hAnsi="Times New Roman" w:cs="Times New Roman"/>
+          <w:sz w:val="28"/>
+          <w:szCs w:val="28"/>
+          <w:lang w:val="ru-RU"/>
+        </w:rPr>
+        <w:t>т</w:t>
       </w:r>
       <w:r>
         <w:rPr>
@@ -1205,8 +1358,19 @@
           <w:szCs w:val="28"/>
           <w:lang w:val="ru-RU"/>
         </w:rPr>
-        <w:t xml:space="preserve"> Доктор Коннорс</w:t>
-      </w:r>
+        <w:t xml:space="preserve"> Доктор </w:t>
+      </w:r>
+      <w:proofErr w:type="spellStart"/>
+      <w:r>
+        <w:rPr>
+          <w:rFonts w:ascii="Times New Roman" w:hAnsi="Times New Roman" w:cs="Times New Roman"/>
+          <w:sz w:val="28"/>
+          <w:szCs w:val="28"/>
+          <w:lang w:val="ru-RU"/>
+        </w:rPr>
+        <w:t>Коннорс</w:t>
+      </w:r>
+      <w:proofErr w:type="spellEnd"/>
       <w:r>
         <w:rPr>
           <w:rFonts w:ascii="Times New Roman" w:hAnsi="Times New Roman" w:cs="Times New Roman"/>
@@ -1254,7 +1418,27 @@
           <w:szCs w:val="28"/>
           <w:lang w:val="ru-RU"/>
         </w:rPr>
-        <w:t>Я знаю, чем занимается доктор Коннорс.</w:t>
+        <w:t xml:space="preserve">Я знаю, чем занимается доктор </w:t>
+      </w:r>
+      <w:proofErr w:type="spellStart"/>
+      <w:r>
+        <w:rPr>
+          <w:rFonts w:ascii="Times New Roman" w:hAnsi="Times New Roman" w:cs="Times New Roman"/>
+          <w:sz w:val="28"/>
+          <w:szCs w:val="28"/>
+          <w:lang w:val="ru-RU"/>
+        </w:rPr>
+        <w:t>Коннорс</w:t>
+      </w:r>
+      <w:proofErr w:type="spellEnd"/>
+      <w:r>
+        <w:rPr>
+          <w:rFonts w:ascii="Times New Roman" w:hAnsi="Times New Roman" w:cs="Times New Roman"/>
+          <w:sz w:val="28"/>
+          <w:szCs w:val="28"/>
+          <w:lang w:val="ru-RU"/>
+        </w:rPr>
+        <w:t>.</w:t>
       </w:r>
     </w:p>
     <w:p>
@@ -1277,7 +1461,27 @@
           <w:szCs w:val="28"/>
           <w:lang w:val="ru-RU"/>
         </w:rPr>
-        <w:t>Ну что же, - наконец Оттавио перестал держать его за руку и жестом позвал меня</w:t>
+        <w:t xml:space="preserve">Ну что же, - наконец </w:t>
+      </w:r>
+      <w:proofErr w:type="spellStart"/>
+      <w:r>
+        <w:rPr>
+          <w:rFonts w:ascii="Times New Roman" w:hAnsi="Times New Roman" w:cs="Times New Roman"/>
+          <w:sz w:val="28"/>
+          <w:szCs w:val="28"/>
+          <w:lang w:val="ru-RU"/>
+        </w:rPr>
+        <w:t>Оттавио</w:t>
+      </w:r>
+      <w:proofErr w:type="spellEnd"/>
+      <w:r>
+        <w:rPr>
+          <w:rFonts w:ascii="Times New Roman" w:hAnsi="Times New Roman" w:cs="Times New Roman"/>
+          <w:sz w:val="28"/>
+          <w:szCs w:val="28"/>
+          <w:lang w:val="ru-RU"/>
+        </w:rPr>
+        <w:t xml:space="preserve"> перестал держать его за руку и жестом позвал меня</w:t>
       </w:r>
       <w:r>
         <w:rPr>
@@ -1361,6 +1565,7 @@
         </w:rPr>
         <w:t>"</w:t>
       </w:r>
+      <w:proofErr w:type="spellStart"/>
       <w:r>
         <w:rPr>
           <w:rFonts w:ascii="Times New Roman" w:hAnsi="Times New Roman" w:cs="Times New Roman"/>
@@ -1370,6 +1575,7 @@
         </w:rPr>
         <w:t>Имобилизиен</w:t>
       </w:r>
+      <w:proofErr w:type="spellEnd"/>
       <w:r>
         <w:rPr>
           <w:rFonts w:ascii="Times New Roman" w:hAnsi="Times New Roman" w:cs="Times New Roman"/>
@@ -1413,16 +1619,45 @@
           <w:szCs w:val="28"/>
           <w:lang w:val="ru-RU"/>
         </w:rPr>
-        <w:t>камера Пол</w:t>
-      </w:r>
-      <w:r>
-        <w:rPr>
-          <w:rFonts w:ascii="Times New Roman" w:hAnsi="Times New Roman" w:cs="Times New Roman"/>
-          <w:sz w:val="28"/>
-          <w:szCs w:val="28"/>
-          <w:lang w:val="ru-RU"/>
-        </w:rPr>
-        <w:t>...</w:t>
+        <w:t xml:space="preserve">камера </w:t>
+      </w:r>
+      <w:proofErr w:type="gramStart"/>
+      <w:r>
+        <w:rPr>
+          <w:rFonts w:ascii="Times New Roman" w:hAnsi="Times New Roman" w:cs="Times New Roman"/>
+          <w:sz w:val="28"/>
+          <w:szCs w:val="28"/>
+          <w:lang w:val="ru-RU"/>
+        </w:rPr>
+        <w:t>Пол</w:t>
+      </w:r>
+      <w:r>
+        <w:rPr>
+          <w:rFonts w:ascii="Times New Roman" w:hAnsi="Times New Roman" w:cs="Times New Roman"/>
+          <w:sz w:val="28"/>
+          <w:szCs w:val="28"/>
+          <w:lang w:val="ru-RU"/>
+        </w:rPr>
+        <w:t>..</w:t>
+      </w:r>
+      <w:proofErr w:type="gramEnd"/>
+      <w:r>
+        <w:rPr>
+          <w:rFonts w:ascii="Times New Roman" w:hAnsi="Times New Roman" w:cs="Times New Roman"/>
+          <w:sz w:val="28"/>
+          <w:szCs w:val="28"/>
+          <w:lang w:val="ru-RU"/>
+        </w:rPr>
+        <w:t xml:space="preserve"> </w:t>
+      </w:r>
+      <w:r>
+        <w:rPr>
+          <w:rFonts w:ascii="Times New Roman" w:hAnsi="Times New Roman" w:cs="Times New Roman"/>
+          <w:sz w:val="28"/>
+          <w:szCs w:val="28"/>
+          <w:lang w:val="ru-RU"/>
+        </w:rPr>
+        <w:t>.</w:t>
       </w:r>
     </w:p>
     <w:p>
@@ -1446,6 +1681,7 @@
         </w:rPr>
         <w:t xml:space="preserve">Я видел ваш проект, - снова перебил я ученого. </w:t>
       </w:r>
+      <w:proofErr w:type="gramStart"/>
       <w:r>
         <w:rPr>
           <w:rFonts w:ascii="Times New Roman" w:hAnsi="Times New Roman" w:cs="Times New Roman"/>
@@ -1462,7 +1698,37 @@
           <w:szCs w:val="28"/>
           <w:lang w:val="ru-RU"/>
         </w:rPr>
-        <w:t xml:space="preserve"> Значит, доктор Коннорс согласился?</w:t>
+        <w:t xml:space="preserve"> Значит</w:t>
+      </w:r>
+      <w:proofErr w:type="gramEnd"/>
+      <w:r>
+        <w:rPr>
+          <w:rFonts w:ascii="Times New Roman" w:hAnsi="Times New Roman" w:cs="Times New Roman"/>
+          <w:sz w:val="28"/>
+          <w:szCs w:val="28"/>
+          <w:lang w:val="ru-RU"/>
+        </w:rPr>
+        <w:t xml:space="preserve">, доктор </w:t>
+      </w:r>
+      <w:proofErr w:type="spellStart"/>
+      <w:r>
+        <w:rPr>
+          <w:rFonts w:ascii="Times New Roman" w:hAnsi="Times New Roman" w:cs="Times New Roman"/>
+          <w:sz w:val="28"/>
+          <w:szCs w:val="28"/>
+          <w:lang w:val="ru-RU"/>
+        </w:rPr>
+        <w:t>Коннорс</w:t>
+      </w:r>
+      <w:proofErr w:type="spellEnd"/>
+      <w:r>
+        <w:rPr>
+          <w:rFonts w:ascii="Times New Roman" w:hAnsi="Times New Roman" w:cs="Times New Roman"/>
+          <w:sz w:val="28"/>
+          <w:szCs w:val="28"/>
+          <w:lang w:val="ru-RU"/>
+        </w:rPr>
+        <w:t xml:space="preserve"> согласился?</w:t>
       </w:r>
     </w:p>
     <w:p>
@@ -1529,7 +1795,27 @@
           <w:szCs w:val="28"/>
           <w:lang w:val="ru-RU"/>
         </w:rPr>
-        <w:t xml:space="preserve">оида. Судя по всему это </w:t>
+        <w:t xml:space="preserve">оида. </w:t>
+      </w:r>
+      <w:proofErr w:type="gramStart"/>
+      <w:r>
+        <w:rPr>
+          <w:rFonts w:ascii="Times New Roman" w:hAnsi="Times New Roman" w:cs="Times New Roman"/>
+          <w:sz w:val="28"/>
+          <w:szCs w:val="28"/>
+          <w:lang w:val="ru-RU"/>
+        </w:rPr>
+        <w:t>Судя по всему</w:t>
+      </w:r>
+      <w:proofErr w:type="gramEnd"/>
+      <w:r>
+        <w:rPr>
+          <w:rFonts w:ascii="Times New Roman" w:hAnsi="Times New Roman" w:cs="Times New Roman"/>
+          <w:sz w:val="28"/>
+          <w:szCs w:val="28"/>
+          <w:lang w:val="ru-RU"/>
+        </w:rPr>
+        <w:t xml:space="preserve"> это </w:t>
       </w:r>
       <w:r>
         <w:rPr>
@@ -1594,6 +1880,7 @@
         </w:rPr>
         <w:t>"</w:t>
       </w:r>
+      <w:proofErr w:type="spellStart"/>
       <w:r>
         <w:rPr>
           <w:rFonts w:ascii="Times New Roman" w:hAnsi="Times New Roman" w:cs="Times New Roman"/>
@@ -1602,6 +1889,7 @@
         </w:rPr>
         <w:t>Imobilizien</w:t>
       </w:r>
+      <w:proofErr w:type="spellEnd"/>
       <w:r>
         <w:rPr>
           <w:rFonts w:ascii="Times New Roman" w:hAnsi="Times New Roman" w:cs="Times New Roman"/>

</xml_diff>